<commit_message>
Updated phots and biog
</commit_message>
<xml_diff>
--- a/promo/bio.docx
+++ b/promo/bio.docx
@@ -1,77 +1,35 @@
 
 <file path=word/document.xml><?xml version="1.0" encoding="utf-8"?>
-<w:document xmlns:wpc="http://schemas.microsoft.com/office/word/2010/wordprocessingCanvas" xmlns:cx="http://schemas.microsoft.com/office/drawing/2014/chartex" xmlns:cx1="http://schemas.microsoft.com/office/drawing/2015/9/8/chartex" xmlns:cx2="http://schemas.microsoft.com/office/drawing/2015/10/21/chartex" xmlns:cx3="http://schemas.microsoft.com/office/drawing/2016/5/9/chartex" xmlns:cx4="http://schemas.microsoft.com/office/drawing/2016/5/10/chartex" xmlns:cx5="http://schemas.microsoft.com/office/drawing/2016/5/11/chartex" xmlns:cx6="http://schemas.microsoft.com/office/drawing/2016/5/12/chartex" xmlns:cx7="http://schemas.microsoft.com/office/drawing/2016/5/13/chartex" xmlns:cx8="http://schemas.microsoft.com/office/drawing/2016/5/14/chartex" xmlns:mc="http://schemas.openxmlformats.org/markup-compatibility/2006" xmlns:aink="http://schemas.microsoft.com/office/drawing/2016/ink" xmlns:am3d="http://schemas.microsoft.com/office/drawing/2017/model3d" xmlns:o="urn:schemas-microsoft-com:office:office" xmlns:r="http://schemas.openxmlformats.org/officeDocument/2006/relationships" xmlns:m="http://schemas.openxmlformats.org/officeDocument/2006/math" xmlns:v="urn:schemas-microsoft-com:vml" xmlns:wp14="http://schemas.microsoft.com/office/word/2010/wordprocessingDrawing" xmlns:wp="http://schemas.openxmlformats.org/drawingml/2006/wordprocessingDrawing" xmlns:w10="urn:schemas-microsoft-com:office:word" xmlns:w="http://schemas.openxmlformats.org/wordprocessingml/2006/main" xmlns:w14="http://schemas.microsoft.com/office/word/2010/wordml" xmlns:w15="http://schemas.microsoft.com/office/word/2012/wordml" xmlns:w16cex="http://schemas.microsoft.com/office/word/2018/wordml/cex" xmlns:w16cid="http://schemas.microsoft.com/office/word/2016/wordml/cid" xmlns:w16="http://schemas.microsoft.com/office/word/2018/wordml" xmlns:w16sdtdh="http://schemas.microsoft.com/office/word/2020/wordml/sdtdatahash" xmlns:w16se="http://schemas.microsoft.com/office/word/2015/wordml/symex" xmlns:wpg="http://schemas.microsoft.com/office/word/2010/wordprocessingGroup" xmlns:wpi="http://schemas.microsoft.com/office/word/2010/wordprocessingInk" xmlns:wne="http://schemas.microsoft.com/office/word/2006/wordml" xmlns:wps="http://schemas.microsoft.com/office/word/2010/wordprocessingShape" mc:Ignorable="w14 w15 w16se w16cid w16 w16cex w16sdtdh wp14">
+<w:document xmlns:wpc="http://schemas.microsoft.com/office/word/2010/wordprocessingCanvas" xmlns:cx="http://schemas.microsoft.com/office/drawing/2014/chartex" xmlns:cx1="http://schemas.microsoft.com/office/drawing/2015/9/8/chartex" xmlns:cx2="http://schemas.microsoft.com/office/drawing/2015/10/21/chartex" xmlns:cx3="http://schemas.microsoft.com/office/drawing/2016/5/9/chartex" xmlns:cx4="http://schemas.microsoft.com/office/drawing/2016/5/10/chartex" xmlns:cx5="http://schemas.microsoft.com/office/drawing/2016/5/11/chartex" xmlns:cx6="http://schemas.microsoft.com/office/drawing/2016/5/12/chartex" xmlns:cx7="http://schemas.microsoft.com/office/drawing/2016/5/13/chartex" xmlns:cx8="http://schemas.microsoft.com/office/drawing/2016/5/14/chartex" xmlns:mc="http://schemas.openxmlformats.org/markup-compatibility/2006" xmlns:aink="http://schemas.microsoft.com/office/drawing/2016/ink" xmlns:am3d="http://schemas.microsoft.com/office/drawing/2017/model3d" xmlns:o="urn:schemas-microsoft-com:office:office" xmlns:oel="http://schemas.microsoft.com/office/2019/extlst" xmlns:r="http://schemas.openxmlformats.org/officeDocument/2006/relationships" xmlns:m="http://schemas.openxmlformats.org/officeDocument/2006/math" xmlns:v="urn:schemas-microsoft-com:vml" xmlns:wp14="http://schemas.microsoft.com/office/word/2010/wordprocessingDrawing" xmlns:wp="http://schemas.openxmlformats.org/drawingml/2006/wordprocessingDrawing" xmlns:w10="urn:schemas-microsoft-com:office:word" xmlns:w="http://schemas.openxmlformats.org/wordprocessingml/2006/main" xmlns:w14="http://schemas.microsoft.com/office/word/2010/wordml" xmlns:w15="http://schemas.microsoft.com/office/word/2012/wordml" xmlns:w16cex="http://schemas.microsoft.com/office/word/2018/wordml/cex" xmlns:w16cid="http://schemas.microsoft.com/office/word/2016/wordml/cid" xmlns:w16="http://schemas.microsoft.com/office/word/2018/wordml" xmlns:w16sdtdh="http://schemas.microsoft.com/office/word/2020/wordml/sdtdatahash" xmlns:w16se="http://schemas.microsoft.com/office/word/2015/wordml/symex" xmlns:wpg="http://schemas.microsoft.com/office/word/2010/wordprocessingGroup" xmlns:wpi="http://schemas.microsoft.com/office/word/2010/wordprocessingInk" xmlns:wne="http://schemas.microsoft.com/office/word/2006/wordml" xmlns:wps="http://schemas.microsoft.com/office/word/2010/wordprocessingShape" mc:Ignorable="w14 w15 w16se w16cid w16 w16cex w16sdtdh wp14">
   <w:body>
     <w:p>
       <w:r>
-        <w:t xml:space="preserve">Duck Thieves are a Coventry-based band described as Indie Panto Pop with a slice of punk </w:t>
+        <w:t>Duck Thieves are a Coventry-based band described as Indie Panto</w:t>
+      </w:r>
+      <w:r>
+        <w:t xml:space="preserve"> Party</w:t>
+      </w:r>
+      <w:r>
+        <w:t xml:space="preserve"> Pop with a slice of punk </w:t>
       </w:r>
       <w:bookmarkStart w:id="0" w:name="_Hlk77538894"/>
       <w:r>
-        <w:t xml:space="preserve">performance art thrown in.  They write songs that are inspired by personal </w:t>
-      </w:r>
-      <w:proofErr w:type="gramStart"/>
-      <w:r>
-        <w:t>story-telling</w:t>
-      </w:r>
-      <w:proofErr w:type="gramEnd"/>
-      <w:r>
-        <w:t>, feminism, standing up to racism and B-Movies. The band are named after the first ever film made in Hong Kong, ‘Stealing a Roasted Duck’, which was destroyed and consequently no one alive has seen.</w:t>
+        <w:t>performance art thrown in.  They write songs that are inspired by personal story-telling, feminism, standing up to racism and B-Movies. The band are named after the first ever film made in Hong Kong, ‘Stealing a Roasted Duck’, which was destroyed and consequently no one alive has seen.</w:t>
       </w:r>
     </w:p>
     <w:p>
       <w:r>
-        <w:t xml:space="preserve">In 2015, they recorded their first six songs at The </w:t>
-      </w:r>
-      <w:proofErr w:type="spellStart"/>
-      <w:r>
-        <w:t>Moonbase</w:t>
-      </w:r>
-      <w:proofErr w:type="spellEnd"/>
-      <w:r>
-        <w:t xml:space="preserve"> recording studio, which made up their first two releases: ‘Act One’ EP at the end of 2015 and ‘Copycat’ EP at the beginning of 2016.  During this </w:t>
-      </w:r>
-      <w:proofErr w:type="gramStart"/>
-      <w:r>
-        <w:t>period</w:t>
-      </w:r>
-      <w:proofErr w:type="gramEnd"/>
-      <w:r>
-        <w:t xml:space="preserve"> they played some higher-profile support slots in the city with touring bands Evans the Death and The Spook School.  They also played at DIY feminist punk night ‘REVOLT!’ and made their first appearance at Coventry Pride.</w:t>
+        <w:t>In 2015, they recorded their first six songs at The Moonbase recording studio, which made up their first two releases: ‘Act One’ EP at the end of 2015 and ‘Copycat’ EP at the beginning of 2016.  During this period they played some higher-profile support slots in the city with touring bands Evans the Death and The Spook School.  They also played at DIY feminist punk night ‘REVOLT!’ and made their first appearance at Coventry Pride.</w:t>
       </w:r>
     </w:p>
     <w:p>
       <w:r>
-        <w:t xml:space="preserve">At the end of 2016 Duck Thieves recorded the ‘In Liverpool We’ll Barn Dance’ EP, again at The </w:t>
-      </w:r>
-      <w:proofErr w:type="spellStart"/>
-      <w:r>
-        <w:t>Moonbase</w:t>
-      </w:r>
-      <w:proofErr w:type="spellEnd"/>
-      <w:r>
-        <w:t>, and it was launched at a release party in Theatre Absolute.</w:t>
+        <w:t>At the end of 2016 Duck Thieves recorded the ‘In Liverpool We’ll Barn Dance’ EP, again at The Moonbase, and it was launched at a release party in Theatre Absolute.</w:t>
       </w:r>
     </w:p>
     <w:p>
       <w:r>
-        <w:t xml:space="preserve">At the beginning of 2017, the quintet recorded ‘Make It </w:t>
-      </w:r>
-      <w:proofErr w:type="gramStart"/>
-      <w:r>
-        <w:t>On</w:t>
-      </w:r>
-      <w:proofErr w:type="gramEnd"/>
-      <w:r>
-        <w:t xml:space="preserve"> Your Own’ at Woodbine Studios.  The song became their first digital-only release midway through the year, accompanied by their first music video, conceived by the band. The band supported Jeffrey Lewis in Birmingham, and played </w:t>
-      </w:r>
-      <w:proofErr w:type="spellStart"/>
-      <w:r>
-        <w:t>Yr</w:t>
-      </w:r>
-      <w:proofErr w:type="spellEnd"/>
-      <w:r>
-        <w:t xml:space="preserve"> Welcome festival, also in Birmingham.</w:t>
+        <w:t>At the beginning of 2017, the quintet recorded ‘Make It On Your Own’ at Woodbine Studios.  The song became their first digital-only release midway through the year, accompanied by their first music video, conceived by the band. The band supported Jeffrey Lewis in Birmingham, and played Yr Welcome festival, also in Birmingham.</w:t>
       </w:r>
     </w:p>
     <w:p>
@@ -87,6 +45,11 @@
     <w:p>
       <w:r>
         <w:t>2019 saw Duck Thieves release the ‘Dance Like a Duck Thief’ EP and support The Specials at their homecoming concert at the Coventry Cathedral Ruins.</w:t>
+      </w:r>
+    </w:p>
+    <w:p>
+      <w:r>
+        <w:t>Duck Thieves are looking to release a new EP in 2023</w:t>
       </w:r>
     </w:p>
     <w:bookmarkEnd w:id="0"/>

</xml_diff>